<commit_message>
feat: Documentation, HTML Files Embedding
</commit_message>
<xml_diff>
--- a/Sereno.Documentation.Test/DocumentsLibrary/Topic1/Documentation_0001.docx
+++ b/Sereno.Documentation.Test/DocumentsLibrary/Topic1/Documentation_0001.docx
@@ -234,10 +234,51 @@
       </w:hyperlink>
     </w:p>
     <w:p/>
-    <w:p/>
+    <w:p>
+      <w:r>
+        <w:rPr>
+          <w:noProof/>
+        </w:rPr>
+        <w:drawing>
+          <wp:inline distT="0" distB="0" distL="0" distR="0" wp14:anchorId="27957FC8" wp14:editId="2D53F2F3">
+            <wp:extent cx="2620537" cy="1770497"/>
+            <wp:effectExtent l="0" t="0" r="8890" b="1270"/>
+            <wp:docPr id="98264332" name="Grafik 1"/>
+            <wp:cNvGraphicFramePr>
+              <a:graphicFrameLocks xmlns:a="http://schemas.openxmlformats.org/drawingml/2006/main" noChangeAspect="1"/>
+            </wp:cNvGraphicFramePr>
+            <a:graphic xmlns:a="http://schemas.openxmlformats.org/drawingml/2006/main">
+              <a:graphicData uri="http://schemas.openxmlformats.org/drawingml/2006/picture">
+                <pic:pic xmlns:pic="http://schemas.openxmlformats.org/drawingml/2006/picture">
+                  <pic:nvPicPr>
+                    <pic:cNvPr id="98264332" name=""/>
+                    <pic:cNvPicPr/>
+                  </pic:nvPicPr>
+                  <pic:blipFill>
+                    <a:blip r:embed="rId9"/>
+                    <a:stretch>
+                      <a:fillRect/>
+                    </a:stretch>
+                  </pic:blipFill>
+                  <pic:spPr>
+                    <a:xfrm>
+                      <a:off x="0" y="0"/>
+                      <a:ext cx="2633063" cy="1778960"/>
+                    </a:xfrm>
+                    <a:prstGeom prst="rect">
+                      <a:avLst/>
+                    </a:prstGeom>
+                  </pic:spPr>
+                </pic:pic>
+              </a:graphicData>
+            </a:graphic>
+          </wp:inline>
+        </w:drawing>
+      </w:r>
+    </w:p>
     <w:sectPr>
-      <w:headerReference w:type="default" r:id="rId9"/>
-      <w:footerReference w:type="default" r:id="rId10"/>
+      <w:headerReference w:type="default" r:id="rId10"/>
+      <w:footerReference w:type="default" r:id="rId11"/>
       <w:type w:val="continuous"/>
       <w:pgSz w:w="11906" w:h="16838" w:code="9"/>
       <w:pgMar w:top="2835" w:right="1418" w:bottom="2268" w:left="1418" w:header="709" w:footer="567" w:gutter="0"/>

</xml_diff>